<commit_message>
minor changes to ideas
</commit_message>
<xml_diff>
--- a/ideas/Anhaltspunkte.docx
+++ b/ideas/Anhaltspunkte.docx
@@ -76,21 +76,7 @@
           <w:szCs w:val="24"/>
           <w:lang w:val="de-AT"/>
         </w:rPr>
-        <w:t xml:space="preserve">PWM, ADC, GPIO </w:t>
-      </w:r>
-      <w:r>
-        <w:rPr>
-          <w:b w:val="false"/>
-          <w:bCs w:val="false"/>
-          <w:i w:val="false"/>
-          <w:iCs w:val="false"/>
-          <w:strike w:val="false"/>
-          <w:dstrike w:val="false"/>
-          <w:sz w:val="24"/>
-          <w:szCs w:val="24"/>
-          <w:lang w:val="de-AT"/>
-        </w:rPr>
-        <w:t>(Motor Richtung)</w:t>
+        <w:t>PWM, ADC, GPIO (Motor Richtung)</w:t>
       </w:r>
     </w:p>
     <w:p>
@@ -256,8 +242,21 @@
           <w:szCs w:val="24"/>
           <w:lang w:val="de-AT"/>
         </w:rPr>
-        <w:t>Ansteuerung →</w:t>
-      </w:r>
+        <w:t>Ansteuerung → Schaltplan studieren</w:t>
+      </w:r>
+    </w:p>
+    <w:p>
+      <w:pPr>
+        <w:pStyle w:val="ListParagraph"/>
+        <w:numPr>
+          <w:ilvl w:val="0"/>
+          <w:numId w:val="3"/>
+        </w:numPr>
+        <w:rPr>
+          <w:sz w:val="24"/>
+          <w:szCs w:val="24"/>
+        </w:rPr>
+      </w:pPr>
       <w:r>
         <w:rPr>
           <w:b w:val="false"/>
@@ -270,7 +269,7 @@
           <w:szCs w:val="24"/>
           <w:lang w:val="de-AT"/>
         </w:rPr>
-        <w:t xml:space="preserve"> Schaltplan studieren</w:t>
+        <w:t>Strombegrenzung (Sense-Leitung)</w:t>
       </w:r>
     </w:p>
     <w:p>
@@ -297,7 +296,7 @@
           <w:szCs w:val="24"/>
           <w:lang w:val="de-AT"/>
         </w:rPr>
-        <w:t>Strombegrenzung (Sense-Leitung)</w:t>
+        <w:t>Strommessung: Shunt Widerstand</w:t>
       </w:r>
     </w:p>
     <w:p>
@@ -324,33 +323,6 @@
           <w:szCs w:val="24"/>
           <w:lang w:val="de-AT"/>
         </w:rPr>
-        <w:t>Strommessung: Shunt Widerstand</w:t>
-      </w:r>
-    </w:p>
-    <w:p>
-      <w:pPr>
-        <w:pStyle w:val="ListParagraph"/>
-        <w:numPr>
-          <w:ilvl w:val="0"/>
-          <w:numId w:val="3"/>
-        </w:numPr>
-        <w:rPr>
-          <w:sz w:val="24"/>
-          <w:szCs w:val="24"/>
-        </w:rPr>
-      </w:pPr>
-      <w:r>
-        <w:rPr>
-          <w:b w:val="false"/>
-          <w:bCs w:val="false"/>
-          <w:i w:val="false"/>
-          <w:iCs w:val="false"/>
-          <w:strike w:val="false"/>
-          <w:dstrike w:val="false"/>
-          <w:sz w:val="24"/>
-          <w:szCs w:val="24"/>
-          <w:lang w:val="de-AT"/>
-        </w:rPr>
         <w:t>Motoranlaufstrom-Begrenzung (Soft-Starter)</w:t>
       </w:r>
     </w:p>
@@ -438,7 +410,25 @@
           <w:szCs w:val="24"/>
           <w:lang w:val="en-US"/>
         </w:rPr>
-        <w:t xml:space="preserve"> </w:t>
+        <w:t xml:space="preserve"> für max. 10A bei 45° </w:t>
+      </w:r>
+    </w:p>
+    <w:p>
+      <w:pPr>
+        <w:pStyle w:val="ListParagraph"/>
+        <w:numPr>
+          <w:ilvl w:val="0"/>
+          <w:numId w:val="1"/>
+        </w:numPr>
+        <w:rPr/>
+      </w:pPr>
+      <w:r>
+        <w:rPr>
+          <w:sz w:val="24"/>
+          <w:szCs w:val="24"/>
+          <w:lang w:val="de-AT"/>
+        </w:rPr>
+        <w:t xml:space="preserve">Stütz/Glättungskondensatoren </w:t>
       </w:r>
       <w:r>
         <w:rPr>
@@ -446,7 +436,7 @@
           <w:szCs w:val="24"/>
           <w:lang w:val="en-US"/>
         </w:rPr>
-        <w:t xml:space="preserve">für max. 10A bei 45° </w:t>
+        <w:t>(?)</w:t>
       </w:r>
     </w:p>
     <w:p>
@@ -464,15 +454,7 @@
           <w:szCs w:val="24"/>
           <w:lang w:val="de-AT"/>
         </w:rPr>
-        <w:t>Stütz/</w:t>
-      </w:r>
-      <w:r>
-        <w:rPr>
-          <w:sz w:val="24"/>
-          <w:szCs w:val="24"/>
-          <w:lang w:val="de-AT"/>
-        </w:rPr>
-        <w:t xml:space="preserve">Glättungskondensatoren </w:t>
+        <w:t>Batterieüberwachung</w:t>
       </w:r>
       <w:r>
         <w:rPr>
@@ -480,41 +462,7 @@
           <w:szCs w:val="24"/>
           <w:lang w:val="en-US"/>
         </w:rPr>
-        <w:t>(?)</w:t>
-      </w:r>
-    </w:p>
-    <w:p>
-      <w:pPr>
-        <w:pStyle w:val="ListParagraph"/>
-        <w:numPr>
-          <w:ilvl w:val="0"/>
-          <w:numId w:val="1"/>
-        </w:numPr>
-        <w:rPr/>
-      </w:pPr>
-      <w:r>
-        <w:rPr>
-          <w:sz w:val="24"/>
-          <w:szCs w:val="24"/>
-          <w:lang w:val="de-AT"/>
-        </w:rPr>
-        <w:t>Batterieüberwachung</w:t>
-      </w:r>
-      <w:r>
-        <w:rPr>
-          <w:sz w:val="24"/>
-          <w:szCs w:val="24"/>
-          <w:lang w:val="en-US"/>
-        </w:rPr>
-        <w:t>/</w:t>
-      </w:r>
-      <w:r>
-        <w:rPr>
-          <w:sz w:val="24"/>
-          <w:szCs w:val="24"/>
-          <w:lang w:val="en-US"/>
-        </w:rPr>
-        <w:t>Spannungsmessung</w:t>
+        <w:t>/Spannungsmessung</w:t>
       </w:r>
     </w:p>
     <w:p>
@@ -551,28 +499,7 @@
           <w:sz w:val="24"/>
           <w:szCs w:val="24"/>
         </w:rPr>
-        <w:t xml:space="preserve">Boost-Converter 12 V -&gt; 36 V für </w:t>
-      </w:r>
-      <w:r>
-        <w:rPr>
-          <w:sz w:val="24"/>
-          <w:szCs w:val="24"/>
-        </w:rPr>
-        <w:t xml:space="preserve">jeweils einen </w:t>
-      </w:r>
-      <w:r>
-        <w:rPr>
-          <w:sz w:val="24"/>
-          <w:szCs w:val="24"/>
-        </w:rPr>
-        <w:t xml:space="preserve">Motoren → </w:t>
-      </w:r>
-      <w:r>
-        <w:rPr>
-          <w:sz w:val="24"/>
-          <w:szCs w:val="24"/>
-        </w:rPr>
-        <w:t>Output current 10A max.</w:t>
+        <w:t>Boost-Converter 12 V -&gt; 36 V für jeweils einen Motoren → Output current 10A max.</w:t>
       </w:r>
     </w:p>
     <w:p>
@@ -590,67 +517,27 @@
           <w:szCs w:val="24"/>
           <w:lang w:val="de-AT"/>
         </w:rPr>
-        <w:t xml:space="preserve">Buck-Converter 12 V -&gt; 5 V für </w:t>
-      </w:r>
+        <w:t>Buck-Converter 12 V -&gt; 5 V für Teensy</w:t>
+      </w:r>
+    </w:p>
+    <w:p>
+      <w:pPr>
+        <w:pStyle w:val="ListParagraph"/>
+        <w:numPr>
+          <w:ilvl w:val="0"/>
+          <w:numId w:val="1"/>
+        </w:numPr>
+        <w:rPr>
+          <w:sz w:val="24"/>
+        </w:rPr>
+      </w:pPr>
       <w:r>
         <w:rPr>
           <w:sz w:val="24"/>
           <w:szCs w:val="24"/>
           <w:lang w:val="de-AT"/>
         </w:rPr>
-        <w:t>Teensy</w:t>
-      </w:r>
-    </w:p>
-    <w:p>
-      <w:pPr>
-        <w:pStyle w:val="ListParagraph"/>
-        <w:numPr>
-          <w:ilvl w:val="0"/>
-          <w:numId w:val="1"/>
-        </w:numPr>
-        <w:rPr>
-          <w:sz w:val="24"/>
-        </w:rPr>
-      </w:pPr>
-      <w:r>
-        <w:rPr>
-          <w:sz w:val="24"/>
-          <w:szCs w:val="24"/>
-          <w:lang w:val="de-AT"/>
-        </w:rPr>
-        <w:t xml:space="preserve">Spannungsteiler ADC Pins: Strom durch die Widerstände </w:t>
-      </w:r>
-      <w:r>
-        <w:rPr>
-          <w:sz w:val="24"/>
-          <w:szCs w:val="24"/>
-          <w:lang w:val="de-AT"/>
-        </w:rPr>
-        <w:t>berechnen</w:t>
-      </w:r>
-      <w:r>
-        <w:rPr>
-          <w:sz w:val="24"/>
-          <w:szCs w:val="24"/>
-          <w:lang w:val="de-AT"/>
-        </w:rPr>
-        <w:t xml:space="preserve">, Strom durch die Z-Diode (Transildioden) </w:t>
-      </w:r>
-      <w:r>
-        <w:rPr>
-          <w:sz w:val="24"/>
-          <w:szCs w:val="24"/>
-          <w:lang w:val="de-AT"/>
-        </w:rPr>
-        <w:t>berechnen</w:t>
-      </w:r>
-      <w:r>
-        <w:rPr>
-          <w:sz w:val="24"/>
-          <w:szCs w:val="24"/>
-          <w:lang w:val="de-AT"/>
-        </w:rPr>
-        <w:t>, Leistungsabfall an den Widerstände/Z-Diode) =&gt;  LTspice Model</w:t>
+        <w:t>Spannungsteiler ADC Pins: Strom durch die Widerstände berechnen, Strom durch die Z-Diode (Transildioden) berechnen, Leistungsabfall an den Widerstände/Z-Diode) =&gt;  LTspice Model</w:t>
       </w:r>
     </w:p>
     <w:p>
@@ -1166,10 +1053,7 @@
           <w:ilvl w:val="0"/>
           <w:numId w:val="4"/>
         </w:numPr>
-        <w:rPr>
-          <w:sz w:val="24"/>
-          <w:szCs w:val="24"/>
-        </w:rPr>
+        <w:rPr/>
       </w:pPr>
       <w:r>
         <w:rPr>
@@ -1178,6 +1062,24 @@
           <w:lang w:val="it-IT"/>
         </w:rPr>
         <w:t>ROS</w:t>
+      </w:r>
+    </w:p>
+    <w:p>
+      <w:pPr>
+        <w:pStyle w:val="ListParagraph"/>
+        <w:numPr>
+          <w:ilvl w:val="0"/>
+          <w:numId w:val="4"/>
+        </w:numPr>
+        <w:rPr/>
+      </w:pPr>
+      <w:r>
+        <w:rPr>
+          <w:sz w:val="24"/>
+          <w:szCs w:val="24"/>
+          <w:lang w:val="it-IT"/>
+        </w:rPr>
+        <w:t>SLAM</w:t>
       </w:r>
     </w:p>
     <w:p>
@@ -3280,6 +3182,266 @@
   </w:style>
   <w:style w:type="character" w:styleId="ListLabel135">
     <w:name w:val="ListLabel 135"/>
+    <w:qFormat/>
+    <w:rPr>
+      <w:rFonts w:cs="Symbol"/>
+    </w:rPr>
+  </w:style>
+  <w:style w:type="character" w:styleId="ListLabel136">
+    <w:name w:val="ListLabel 136"/>
+    <w:qFormat/>
+    <w:rPr>
+      <w:rFonts w:cs="Symbol"/>
+      <w:sz w:val="24"/>
+    </w:rPr>
+  </w:style>
+  <w:style w:type="character" w:styleId="ListLabel137">
+    <w:name w:val="ListLabel 137"/>
+    <w:qFormat/>
+    <w:rPr>
+      <w:rFonts w:cs="Courier New"/>
+      <w:sz w:val="24"/>
+    </w:rPr>
+  </w:style>
+  <w:style w:type="character" w:styleId="ListLabel138">
+    <w:name w:val="ListLabel 138"/>
+    <w:qFormat/>
+    <w:rPr>
+      <w:rFonts w:cs="Wingdings"/>
+    </w:rPr>
+  </w:style>
+  <w:style w:type="character" w:styleId="ListLabel139">
+    <w:name w:val="ListLabel 139"/>
+    <w:qFormat/>
+    <w:rPr>
+      <w:rFonts w:cs="Symbol"/>
+    </w:rPr>
+  </w:style>
+  <w:style w:type="character" w:styleId="ListLabel140">
+    <w:name w:val="ListLabel 140"/>
+    <w:qFormat/>
+    <w:rPr>
+      <w:rFonts w:cs="Courier New"/>
+    </w:rPr>
+  </w:style>
+  <w:style w:type="character" w:styleId="ListLabel141">
+    <w:name w:val="ListLabel 141"/>
+    <w:qFormat/>
+    <w:rPr>
+      <w:rFonts w:cs="Wingdings"/>
+    </w:rPr>
+  </w:style>
+  <w:style w:type="character" w:styleId="ListLabel142">
+    <w:name w:val="ListLabel 142"/>
+    <w:qFormat/>
+    <w:rPr>
+      <w:rFonts w:cs="Symbol"/>
+    </w:rPr>
+  </w:style>
+  <w:style w:type="character" w:styleId="ListLabel143">
+    <w:name w:val="ListLabel 143"/>
+    <w:qFormat/>
+    <w:rPr>
+      <w:rFonts w:cs="Courier New"/>
+    </w:rPr>
+  </w:style>
+  <w:style w:type="character" w:styleId="ListLabel144">
+    <w:name w:val="ListLabel 144"/>
+    <w:qFormat/>
+    <w:rPr>
+      <w:rFonts w:cs="Wingdings"/>
+    </w:rPr>
+  </w:style>
+  <w:style w:type="character" w:styleId="ListLabel145">
+    <w:name w:val="ListLabel 145"/>
+    <w:qFormat/>
+    <w:rPr>
+      <w:rFonts w:cs="Symbol"/>
+      <w:b w:val="false"/>
+      <w:sz w:val="24"/>
+    </w:rPr>
+  </w:style>
+  <w:style w:type="character" w:styleId="ListLabel146">
+    <w:name w:val="ListLabel 146"/>
+    <w:qFormat/>
+    <w:rPr>
+      <w:rFonts w:cs="Courier New"/>
+      <w:sz w:val="24"/>
+    </w:rPr>
+  </w:style>
+  <w:style w:type="character" w:styleId="ListLabel147">
+    <w:name w:val="ListLabel 147"/>
+    <w:qFormat/>
+    <w:rPr>
+      <w:rFonts w:cs="Wingdings"/>
+    </w:rPr>
+  </w:style>
+  <w:style w:type="character" w:styleId="ListLabel148">
+    <w:name w:val="ListLabel 148"/>
+    <w:qFormat/>
+    <w:rPr>
+      <w:rFonts w:cs="Symbol"/>
+    </w:rPr>
+  </w:style>
+  <w:style w:type="character" w:styleId="ListLabel149">
+    <w:name w:val="ListLabel 149"/>
+    <w:qFormat/>
+    <w:rPr>
+      <w:rFonts w:cs="Courier New"/>
+    </w:rPr>
+  </w:style>
+  <w:style w:type="character" w:styleId="ListLabel150">
+    <w:name w:val="ListLabel 150"/>
+    <w:qFormat/>
+    <w:rPr>
+      <w:rFonts w:cs="Wingdings"/>
+    </w:rPr>
+  </w:style>
+  <w:style w:type="character" w:styleId="ListLabel151">
+    <w:name w:val="ListLabel 151"/>
+    <w:qFormat/>
+    <w:rPr>
+      <w:rFonts w:cs="Symbol"/>
+    </w:rPr>
+  </w:style>
+  <w:style w:type="character" w:styleId="ListLabel152">
+    <w:name w:val="ListLabel 152"/>
+    <w:qFormat/>
+    <w:rPr>
+      <w:rFonts w:cs="Courier New"/>
+    </w:rPr>
+  </w:style>
+  <w:style w:type="character" w:styleId="ListLabel153">
+    <w:name w:val="ListLabel 153"/>
+    <w:qFormat/>
+    <w:rPr>
+      <w:rFonts w:cs="Wingdings"/>
+    </w:rPr>
+  </w:style>
+  <w:style w:type="character" w:styleId="ListLabel154">
+    <w:name w:val="ListLabel 154"/>
+    <w:qFormat/>
+    <w:rPr>
+      <w:rFonts w:cs="OpenSymbol"/>
+      <w:sz w:val="24"/>
+    </w:rPr>
+  </w:style>
+  <w:style w:type="character" w:styleId="ListLabel155">
+    <w:name w:val="ListLabel 155"/>
+    <w:qFormat/>
+    <w:rPr>
+      <w:rFonts w:cs="OpenSymbol"/>
+    </w:rPr>
+  </w:style>
+  <w:style w:type="character" w:styleId="ListLabel156">
+    <w:name w:val="ListLabel 156"/>
+    <w:qFormat/>
+    <w:rPr>
+      <w:rFonts w:cs="OpenSymbol"/>
+    </w:rPr>
+  </w:style>
+  <w:style w:type="character" w:styleId="ListLabel157">
+    <w:name w:val="ListLabel 157"/>
+    <w:qFormat/>
+    <w:rPr>
+      <w:rFonts w:cs="OpenSymbol"/>
+    </w:rPr>
+  </w:style>
+  <w:style w:type="character" w:styleId="ListLabel158">
+    <w:name w:val="ListLabel 158"/>
+    <w:qFormat/>
+    <w:rPr>
+      <w:rFonts w:cs="OpenSymbol"/>
+    </w:rPr>
+  </w:style>
+  <w:style w:type="character" w:styleId="ListLabel159">
+    <w:name w:val="ListLabel 159"/>
+    <w:qFormat/>
+    <w:rPr>
+      <w:rFonts w:cs="OpenSymbol"/>
+    </w:rPr>
+  </w:style>
+  <w:style w:type="character" w:styleId="ListLabel160">
+    <w:name w:val="ListLabel 160"/>
+    <w:qFormat/>
+    <w:rPr>
+      <w:rFonts w:cs="OpenSymbol"/>
+    </w:rPr>
+  </w:style>
+  <w:style w:type="character" w:styleId="ListLabel161">
+    <w:name w:val="ListLabel 161"/>
+    <w:qFormat/>
+    <w:rPr>
+      <w:rFonts w:cs="OpenSymbol"/>
+    </w:rPr>
+  </w:style>
+  <w:style w:type="character" w:styleId="ListLabel162">
+    <w:name w:val="ListLabel 162"/>
+    <w:qFormat/>
+    <w:rPr>
+      <w:rFonts w:cs="OpenSymbol"/>
+    </w:rPr>
+  </w:style>
+  <w:style w:type="character" w:styleId="ListLabel163">
+    <w:name w:val="ListLabel 163"/>
+    <w:qFormat/>
+    <w:rPr>
+      <w:rFonts w:cs="Symbol"/>
+      <w:sz w:val="24"/>
+    </w:rPr>
+  </w:style>
+  <w:style w:type="character" w:styleId="ListLabel164">
+    <w:name w:val="ListLabel 164"/>
+    <w:qFormat/>
+    <w:rPr>
+      <w:rFonts w:cs="Symbol"/>
+      <w:sz w:val="24"/>
+    </w:rPr>
+  </w:style>
+  <w:style w:type="character" w:styleId="ListLabel165">
+    <w:name w:val="ListLabel 165"/>
+    <w:qFormat/>
+    <w:rPr>
+      <w:rFonts w:cs="Symbol"/>
+    </w:rPr>
+  </w:style>
+  <w:style w:type="character" w:styleId="ListLabel166">
+    <w:name w:val="ListLabel 166"/>
+    <w:qFormat/>
+    <w:rPr>
+      <w:rFonts w:cs="Symbol"/>
+    </w:rPr>
+  </w:style>
+  <w:style w:type="character" w:styleId="ListLabel167">
+    <w:name w:val="ListLabel 167"/>
+    <w:qFormat/>
+    <w:rPr>
+      <w:rFonts w:cs="Symbol"/>
+    </w:rPr>
+  </w:style>
+  <w:style w:type="character" w:styleId="ListLabel168">
+    <w:name w:val="ListLabel 168"/>
+    <w:qFormat/>
+    <w:rPr>
+      <w:rFonts w:cs="Symbol"/>
+    </w:rPr>
+  </w:style>
+  <w:style w:type="character" w:styleId="ListLabel169">
+    <w:name w:val="ListLabel 169"/>
+    <w:qFormat/>
+    <w:rPr>
+      <w:rFonts w:cs="Symbol"/>
+    </w:rPr>
+  </w:style>
+  <w:style w:type="character" w:styleId="ListLabel170">
+    <w:name w:val="ListLabel 170"/>
+    <w:qFormat/>
+    <w:rPr>
+      <w:rFonts w:cs="Symbol"/>
+    </w:rPr>
+  </w:style>
+  <w:style w:type="character" w:styleId="ListLabel171">
+    <w:name w:val="ListLabel 171"/>
     <w:qFormat/>
     <w:rPr>
       <w:rFonts w:cs="Symbol"/>

</xml_diff>

<commit_message>
adpated paths in linux, rescued some libs, minor clean-up
</commit_message>
<xml_diff>
--- a/ideas/Anhaltspunkte.docx
+++ b/ideas/Anhaltspunkte.docx
@@ -46,8 +46,7 @@
           <w:bCs w:val="false"/>
           <w:i w:val="false"/>
           <w:iCs w:val="false"/>
-          <w:strike w:val="false"/>
-          <w:dstrike w:val="false"/>
+          <w:strike/>
           <w:sz w:val="24"/>
           <w:szCs w:val="24"/>
           <w:lang w:val="de-AT"/>
@@ -62,7 +61,9 @@
           <w:ilvl w:val="1"/>
           <w:numId w:val="2"/>
         </w:numPr>
-        <w:rPr/>
+        <w:rPr>
+          <w:strike/>
+        </w:rPr>
       </w:pPr>
       <w:r>
         <w:rPr>
@@ -70,8 +71,7 @@
           <w:bCs w:val="false"/>
           <w:i w:val="false"/>
           <w:iCs w:val="false"/>
-          <w:strike w:val="false"/>
-          <w:dstrike w:val="false"/>
+          <w:strike/>
           <w:sz w:val="24"/>
           <w:szCs w:val="24"/>
           <w:lang w:val="de-AT"/>
@@ -86,10 +86,7 @@
           <w:ilvl w:val="0"/>
           <w:numId w:val="2"/>
         </w:numPr>
-        <w:rPr>
-          <w:sz w:val="24"/>
-          <w:szCs w:val="24"/>
-        </w:rPr>
+        <w:rPr/>
       </w:pPr>
       <w:r>
         <w:rPr>
@@ -97,8 +94,7 @@
           <w:bCs w:val="false"/>
           <w:i w:val="false"/>
           <w:iCs w:val="false"/>
-          <w:strike w:val="false"/>
-          <w:dstrike w:val="false"/>
+          <w:strike/>
           <w:sz w:val="24"/>
           <w:szCs w:val="24"/>
           <w:lang w:val="en-US"/>
@@ -137,7 +133,29 @@
           <w:szCs w:val="24"/>
           <w:lang w:val="en-US"/>
         </w:rPr>
-        <w:t>Schaltzeiten</w:t>
+        <w:t>Schaltfrequenz</w:t>
+      </w:r>
+    </w:p>
+    <w:p>
+      <w:pPr>
+        <w:pStyle w:val="Normal"/>
+        <w:rPr>
+          <w:sz w:val="24"/>
+          <w:szCs w:val="24"/>
+        </w:rPr>
+      </w:pPr>
+      <w:r>
+        <w:rPr>
+          <w:b/>
+          <w:i w:val="false"/>
+          <w:iCs w:val="false"/>
+          <w:strike w:val="false"/>
+          <w:dstrike w:val="false"/>
+          <w:sz w:val="24"/>
+          <w:szCs w:val="24"/>
+          <w:lang w:val="de-AT"/>
+        </w:rPr>
+        <w:t>Motorsteuerung:</w:t>
       </w:r>
     </w:p>
     <w:p>
@@ -145,8 +163,554 @@
         <w:pStyle w:val="ListParagraph"/>
         <w:numPr>
           <w:ilvl w:val="0"/>
-          <w:numId w:val="2"/>
-        </w:numPr>
+          <w:numId w:val="3"/>
+        </w:numPr>
+        <w:rPr>
+          <w:sz w:val="24"/>
+          <w:szCs w:val="24"/>
+        </w:rPr>
+      </w:pPr>
+      <w:r>
+        <w:rPr>
+          <w:i w:val="false"/>
+          <w:iCs w:val="false"/>
+          <w:strike w:val="false"/>
+          <w:dstrike w:val="false"/>
+          <w:sz w:val="24"/>
+          <w:szCs w:val="24"/>
+          <w:lang w:val="de-AT"/>
+        </w:rPr>
+        <w:t>Spezifikation der Gleichstrommotoren</w:t>
+      </w:r>
+    </w:p>
+    <w:p>
+      <w:pPr>
+        <w:pStyle w:val="ListParagraph"/>
+        <w:numPr>
+          <w:ilvl w:val="0"/>
+          <w:numId w:val="3"/>
+        </w:numPr>
+        <w:rPr/>
+      </w:pPr>
+      <w:r>
+        <w:rPr>
+          <w:b w:val="false"/>
+          <w:bCs w:val="false"/>
+          <w:i w:val="false"/>
+          <w:iCs w:val="false"/>
+          <w:strike w:val="false"/>
+          <w:dstrike w:val="false"/>
+          <w:sz w:val="24"/>
+          <w:szCs w:val="24"/>
+          <w:lang w:val="de-AT"/>
+        </w:rPr>
+        <w:t>Ansteuerung → Schaltplan studieren</w:t>
+      </w:r>
+    </w:p>
+    <w:p>
+      <w:pPr>
+        <w:pStyle w:val="ListParagraph"/>
+        <w:numPr>
+          <w:ilvl w:val="0"/>
+          <w:numId w:val="3"/>
+        </w:numPr>
+        <w:rPr>
+          <w:sz w:val="24"/>
+          <w:szCs w:val="24"/>
+        </w:rPr>
+      </w:pPr>
+      <w:r>
+        <w:rPr>
+          <w:b w:val="false"/>
+          <w:bCs w:val="false"/>
+          <w:i w:val="false"/>
+          <w:iCs w:val="false"/>
+          <w:strike/>
+          <w:sz w:val="24"/>
+          <w:szCs w:val="24"/>
+          <w:lang w:val="de-AT"/>
+        </w:rPr>
+        <w:t>Strombegrenzung (Sense-Leitung)</w:t>
+      </w:r>
+    </w:p>
+    <w:p>
+      <w:pPr>
+        <w:pStyle w:val="ListParagraph"/>
+        <w:numPr>
+          <w:ilvl w:val="0"/>
+          <w:numId w:val="3"/>
+        </w:numPr>
+        <w:rPr>
+          <w:sz w:val="24"/>
+          <w:szCs w:val="24"/>
+        </w:rPr>
+      </w:pPr>
+      <w:r>
+        <w:rPr>
+          <w:b w:val="false"/>
+          <w:bCs w:val="false"/>
+          <w:i w:val="false"/>
+          <w:iCs w:val="false"/>
+          <w:strike/>
+          <w:sz w:val="24"/>
+          <w:szCs w:val="24"/>
+          <w:lang w:val="de-AT"/>
+        </w:rPr>
+        <w:t>Strommessung: Shunt Widerstand</w:t>
+      </w:r>
+    </w:p>
+    <w:p>
+      <w:pPr>
+        <w:pStyle w:val="ListParagraph"/>
+        <w:numPr>
+          <w:ilvl w:val="0"/>
+          <w:numId w:val="3"/>
+        </w:numPr>
+        <w:rPr>
+          <w:sz w:val="24"/>
+          <w:szCs w:val="24"/>
+        </w:rPr>
+      </w:pPr>
+      <w:r>
+        <w:rPr>
+          <w:b w:val="false"/>
+          <w:bCs w:val="false"/>
+          <w:i w:val="false"/>
+          <w:iCs w:val="false"/>
+          <w:strike w:val="false"/>
+          <w:dstrike w:val="false"/>
+          <w:sz w:val="24"/>
+          <w:szCs w:val="24"/>
+          <w:lang w:val="de-AT"/>
+        </w:rPr>
+        <w:t>Motoranlaufstrom-Begrenzung (Soft-Starter)</w:t>
+      </w:r>
+    </w:p>
+    <w:p>
+      <w:pPr>
+        <w:pStyle w:val="ListParagraph"/>
+        <w:ind w:left="720" w:hanging="0"/>
+        <w:rPr>
+          <w:b/>
+          <w:b/>
+          <w:sz w:val="24"/>
+          <w:szCs w:val="24"/>
+          <w:lang w:val="en-US"/>
+        </w:rPr>
+      </w:pPr>
+      <w:r>
+        <w:rPr>
+          <w:b/>
+          <w:sz w:val="24"/>
+          <w:szCs w:val="24"/>
+          <w:lang w:val="en-US"/>
+        </w:rPr>
+      </w:r>
+    </w:p>
+    <w:p>
+      <w:pPr>
+        <w:pStyle w:val="Normal"/>
+        <w:rPr>
+          <w:sz w:val="24"/>
+          <w:lang w:val="en-US"/>
+        </w:rPr>
+      </w:pPr>
+      <w:r>
+        <w:rPr>
+          <w:b/>
+          <w:bCs/>
+          <w:sz w:val="24"/>
+          <w:szCs w:val="24"/>
+          <w:lang w:val="de-AT"/>
+        </w:rPr>
+        <w:t>PCB:</w:t>
+      </w:r>
+    </w:p>
+    <w:p>
+      <w:pPr>
+        <w:pStyle w:val="ListParagraph"/>
+        <w:numPr>
+          <w:ilvl w:val="0"/>
+          <w:numId w:val="1"/>
+        </w:numPr>
+        <w:rPr>
+          <w:sz w:val="24"/>
+          <w:lang w:val="en-US"/>
+        </w:rPr>
+      </w:pPr>
+      <w:r>
+        <w:rPr>
+          <w:strike/>
+          <w:sz w:val="24"/>
+          <w:szCs w:val="24"/>
+          <w:lang w:val="de-AT"/>
+        </w:rPr>
+        <w:t>Pin assignment</w:t>
+      </w:r>
+    </w:p>
+    <w:p>
+      <w:pPr>
+        <w:pStyle w:val="ListParagraph"/>
+        <w:numPr>
+          <w:ilvl w:val="0"/>
+          <w:numId w:val="1"/>
+        </w:numPr>
+        <w:rPr>
+          <w:strike/>
+        </w:rPr>
+      </w:pPr>
+      <w:r>
+        <w:rPr>
+          <w:strike/>
+          <w:sz w:val="24"/>
+          <w:szCs w:val="24"/>
+          <w:lang w:val="de-AT"/>
+        </w:rPr>
+        <w:t>Leiterbahnbreite</w:t>
+      </w:r>
+      <w:r>
+        <w:rPr>
+          <w:strike/>
+          <w:sz w:val="24"/>
+          <w:szCs w:val="24"/>
+          <w:lang w:val="en-US"/>
+        </w:rPr>
+        <w:t xml:space="preserve"> für max. 10A bei 45° </w:t>
+      </w:r>
+    </w:p>
+    <w:p>
+      <w:pPr>
+        <w:pStyle w:val="ListParagraph"/>
+        <w:numPr>
+          <w:ilvl w:val="0"/>
+          <w:numId w:val="1"/>
+        </w:numPr>
+        <w:rPr>
+          <w:strike/>
+        </w:rPr>
+      </w:pPr>
+      <w:r>
+        <w:rPr>
+          <w:strike/>
+          <w:sz w:val="24"/>
+          <w:szCs w:val="24"/>
+          <w:lang w:val="de-AT"/>
+        </w:rPr>
+        <w:t>Stütz/Glättungskondensatoren</w:t>
+      </w:r>
+    </w:p>
+    <w:p>
+      <w:pPr>
+        <w:pStyle w:val="ListParagraph"/>
+        <w:numPr>
+          <w:ilvl w:val="0"/>
+          <w:numId w:val="1"/>
+        </w:numPr>
+        <w:rPr>
+          <w:strike/>
+        </w:rPr>
+      </w:pPr>
+      <w:r>
+        <w:rPr>
+          <w:strike/>
+          <w:sz w:val="24"/>
+          <w:szCs w:val="24"/>
+          <w:lang w:val="de-AT"/>
+        </w:rPr>
+        <w:t>Batterieüberwachung</w:t>
+      </w:r>
+      <w:r>
+        <w:rPr>
+          <w:strike/>
+          <w:sz w:val="24"/>
+          <w:szCs w:val="24"/>
+          <w:lang w:val="en-US"/>
+        </w:rPr>
+        <w:t>/Spannungsmessung</w:t>
+      </w:r>
+    </w:p>
+    <w:p>
+      <w:pPr>
+        <w:pStyle w:val="ListParagraph"/>
+        <w:numPr>
+          <w:ilvl w:val="0"/>
+          <w:numId w:val="1"/>
+        </w:numPr>
+        <w:rPr>
+          <w:lang w:val="de-AT"/>
+        </w:rPr>
+      </w:pPr>
+      <w:r>
+        <w:rPr>
+          <w:strike/>
+          <w:sz w:val="24"/>
+          <w:szCs w:val="24"/>
+          <w:lang w:val="de-AT"/>
+        </w:rPr>
+        <w:t>Schaltregler</w:t>
+      </w:r>
+    </w:p>
+    <w:p>
+      <w:pPr>
+        <w:pStyle w:val="ListParagraph"/>
+        <w:numPr>
+          <w:ilvl w:val="1"/>
+          <w:numId w:val="1"/>
+        </w:numPr>
+        <w:rPr>
+          <w:strike/>
+        </w:rPr>
+      </w:pPr>
+      <w:r>
+        <w:rPr>
+          <w:strike/>
+          <w:sz w:val="24"/>
+          <w:szCs w:val="24"/>
+        </w:rPr>
+        <w:t>Boost-Converter 12 V -&gt; 36 V für jeweils einen Motoren → Output current 10A max.</w:t>
+      </w:r>
+    </w:p>
+    <w:p>
+      <w:pPr>
+        <w:pStyle w:val="ListParagraph"/>
+        <w:numPr>
+          <w:ilvl w:val="1"/>
+          <w:numId w:val="1"/>
+        </w:numPr>
+        <w:rPr>
+          <w:strike/>
+        </w:rPr>
+      </w:pPr>
+      <w:r>
+        <w:rPr>
+          <w:strike/>
+          <w:sz w:val="24"/>
+          <w:szCs w:val="24"/>
+          <w:lang w:val="de-AT"/>
+        </w:rPr>
+        <w:t>Buck-Converter 12 V -&gt; 5 V für Teensy</w:t>
+      </w:r>
+    </w:p>
+    <w:p>
+      <w:pPr>
+        <w:pStyle w:val="ListParagraph"/>
+        <w:numPr>
+          <w:ilvl w:val="0"/>
+          <w:numId w:val="1"/>
+        </w:numPr>
+        <w:rPr>
+          <w:strike/>
+        </w:rPr>
+      </w:pPr>
+      <w:r>
+        <w:rPr>
+          <w:strike/>
+          <w:sz w:val="24"/>
+          <w:szCs w:val="24"/>
+          <w:lang w:val="de-AT"/>
+        </w:rPr>
+        <w:t>Spannungsteiler ADC Pin -&gt;  LTspice Model</w:t>
+      </w:r>
+    </w:p>
+    <w:p>
+      <w:pPr>
+        <w:pStyle w:val="ListParagraph"/>
+        <w:numPr>
+          <w:ilvl w:val="0"/>
+          <w:numId w:val="1"/>
+        </w:numPr>
+        <w:rPr>
+          <w:sz w:val="24"/>
+          <w:szCs w:val="24"/>
+        </w:rPr>
+      </w:pPr>
+      <w:r>
+        <w:rPr>
+          <w:strike/>
+          <w:sz w:val="24"/>
+          <w:szCs w:val="24"/>
+          <w:lang w:val="de-AT"/>
+        </w:rPr>
+        <w:t>Schnittstellen für Sensoren</w:t>
+      </w:r>
+    </w:p>
+    <w:p>
+      <w:pPr>
+        <w:pStyle w:val="ListParagraph"/>
+        <w:numPr>
+          <w:ilvl w:val="1"/>
+          <w:numId w:val="1"/>
+        </w:numPr>
+        <w:rPr>
+          <w:strike/>
+        </w:rPr>
+      </w:pPr>
+      <w:r>
+        <w:rPr>
+          <w:strike/>
+          <w:sz w:val="24"/>
+          <w:szCs w:val="24"/>
+          <w:lang w:val="de-AT"/>
+        </w:rPr>
+        <w:t>UART</w:t>
+      </w:r>
+    </w:p>
+    <w:p>
+      <w:pPr>
+        <w:pStyle w:val="ListParagraph"/>
+        <w:numPr>
+          <w:ilvl w:val="1"/>
+          <w:numId w:val="1"/>
+        </w:numPr>
+        <w:rPr>
+          <w:sz w:val="24"/>
+          <w:szCs w:val="24"/>
+        </w:rPr>
+      </w:pPr>
+      <w:r>
+        <w:rPr>
+          <w:strike/>
+          <w:sz w:val="24"/>
+          <w:szCs w:val="24"/>
+          <w:lang w:val="de-AT"/>
+        </w:rPr>
+        <w:t>SPI</w:t>
+      </w:r>
+    </w:p>
+    <w:p>
+      <w:pPr>
+        <w:pStyle w:val="ListParagraph"/>
+        <w:numPr>
+          <w:ilvl w:val="1"/>
+          <w:numId w:val="1"/>
+        </w:numPr>
+        <w:rPr>
+          <w:sz w:val="24"/>
+          <w:szCs w:val="24"/>
+        </w:rPr>
+      </w:pPr>
+      <w:r>
+        <w:rPr>
+          <w:strike/>
+          <w:sz w:val="24"/>
+          <w:szCs w:val="24"/>
+          <w:lang w:val="de-AT"/>
+        </w:rPr>
+        <w:t>I2C</w:t>
+      </w:r>
+    </w:p>
+    <w:p>
+      <w:pPr>
+        <w:sectPr>
+          <w:type w:val="nextPage"/>
+          <w:pgSz w:w="11906" w:h="16838"/>
+          <w:pgMar w:left="1417" w:right="1417" w:header="0" w:top="1417" w:footer="0" w:bottom="1134" w:gutter="0"/>
+          <w:pgNumType w:fmt="decimal"/>
+          <w:formProt w:val="false"/>
+          <w:textDirection w:val="lrTb"/>
+          <w:docGrid w:type="default" w:linePitch="360" w:charSpace="4294965247"/>
+        </w:sectPr>
+        <w:pStyle w:val="ListParagraph"/>
+        <w:numPr>
+          <w:ilvl w:val="0"/>
+          <w:numId w:val="1"/>
+        </w:numPr>
+        <w:rPr>
+          <w:strike/>
+        </w:rPr>
+      </w:pPr>
+      <w:r>
+        <w:rPr>
+          <w:strike/>
+          <w:sz w:val="24"/>
+          <w:szCs w:val="24"/>
+          <w:lang w:val="de-AT"/>
+        </w:rPr>
+        <w:t>Strom durch Fault-LED und LED Vorwiderstand =&gt; LTspice Model</w:t>
+      </w:r>
+    </w:p>
+    <w:p>
+      <w:pPr>
+        <w:pStyle w:val="Normal"/>
+        <w:rPr>
+          <w:sz w:val="24"/>
+          <w:szCs w:val="24"/>
+        </w:rPr>
+      </w:pPr>
+      <w:r>
+        <w:rPr>
+          <w:b/>
+          <w:i w:val="false"/>
+          <w:iCs w:val="false"/>
+          <w:strike w:val="false"/>
+          <w:dstrike w:val="false"/>
+          <w:sz w:val="24"/>
+          <w:szCs w:val="24"/>
+          <w:lang w:val="de-AT"/>
+        </w:rPr>
+        <w:t>Roboter API:</w:t>
+      </w:r>
+    </w:p>
+    <w:p>
+      <w:pPr>
+        <w:pStyle w:val="ListParagraph"/>
+        <w:numPr>
+          <w:ilvl w:val="0"/>
+          <w:numId w:val="3"/>
+        </w:numPr>
+        <w:rPr>
+          <w:sz w:val="24"/>
+          <w:szCs w:val="24"/>
+        </w:rPr>
+      </w:pPr>
+      <w:r>
+        <w:rPr>
+          <w:i w:val="false"/>
+          <w:iCs w:val="false"/>
+          <w:strike w:val="false"/>
+          <w:dstrike w:val="false"/>
+          <w:sz w:val="24"/>
+          <w:szCs w:val="24"/>
+          <w:lang w:val="de-AT"/>
+        </w:rPr>
+        <w:t>Geschwindigkeit und Drehrichtung einstellbar</w:t>
+      </w:r>
+    </w:p>
+    <w:p>
+      <w:pPr>
+        <w:pStyle w:val="ListParagraph"/>
+        <w:numPr>
+          <w:ilvl w:val="0"/>
+          <w:numId w:val="3"/>
+        </w:numPr>
+        <w:rPr>
+          <w:sz w:val="24"/>
+          <w:szCs w:val="24"/>
+        </w:rPr>
+      </w:pPr>
+      <w:r>
+        <w:rPr>
+          <w:b w:val="false"/>
+          <w:bCs w:val="false"/>
+          <w:i w:val="false"/>
+          <w:iCs w:val="false"/>
+          <w:strike w:val="false"/>
+          <w:dstrike w:val="false"/>
+          <w:sz w:val="24"/>
+          <w:szCs w:val="24"/>
+          <w:lang w:val="de-AT"/>
+        </w:rPr>
+        <w:t>Gestik</w:t>
+      </w:r>
+    </w:p>
+    <w:p>
+      <w:pPr>
+        <w:pStyle w:val="ListParagraph"/>
+        <w:numPr>
+          <w:ilvl w:val="0"/>
+          <w:numId w:val="0"/>
+        </w:numPr>
+        <w:ind w:left="720" w:hanging="0"/>
         <w:rPr>
           <w:b w:val="false"/>
           <w:b w:val="false"/>
@@ -167,589 +731,6 @@
           <w:iCs w:val="false"/>
           <w:strike w:val="false"/>
           <w:dstrike w:val="false"/>
-          <w:sz w:val="24"/>
-          <w:szCs w:val="24"/>
-          <w:lang w:val="en-US"/>
-        </w:rPr>
-        <w:t>Schaltfrequenz</w:t>
-      </w:r>
-    </w:p>
-    <w:p>
-      <w:pPr>
-        <w:pStyle w:val="Normal"/>
-        <w:rPr>
-          <w:sz w:val="24"/>
-          <w:szCs w:val="24"/>
-        </w:rPr>
-      </w:pPr>
-      <w:r>
-        <w:rPr>
-          <w:b/>
-          <w:i w:val="false"/>
-          <w:iCs w:val="false"/>
-          <w:strike w:val="false"/>
-          <w:dstrike w:val="false"/>
-          <w:sz w:val="24"/>
-          <w:szCs w:val="24"/>
-          <w:lang w:val="de-AT"/>
-        </w:rPr>
-        <w:t>Motorsteuerung:</w:t>
-      </w:r>
-    </w:p>
-    <w:p>
-      <w:pPr>
-        <w:pStyle w:val="ListParagraph"/>
-        <w:numPr>
-          <w:ilvl w:val="0"/>
-          <w:numId w:val="3"/>
-        </w:numPr>
-        <w:rPr>
-          <w:sz w:val="24"/>
-          <w:szCs w:val="24"/>
-        </w:rPr>
-      </w:pPr>
-      <w:r>
-        <w:rPr>
-          <w:i w:val="false"/>
-          <w:iCs w:val="false"/>
-          <w:strike w:val="false"/>
-          <w:dstrike w:val="false"/>
-          <w:sz w:val="24"/>
-          <w:szCs w:val="24"/>
-          <w:lang w:val="de-AT"/>
-        </w:rPr>
-        <w:t>Spezifikation der Gleichstrommotoren</w:t>
-      </w:r>
-    </w:p>
-    <w:p>
-      <w:pPr>
-        <w:pStyle w:val="ListParagraph"/>
-        <w:numPr>
-          <w:ilvl w:val="0"/>
-          <w:numId w:val="3"/>
-        </w:numPr>
-        <w:rPr/>
-      </w:pPr>
-      <w:r>
-        <w:rPr>
-          <w:b w:val="false"/>
-          <w:bCs w:val="false"/>
-          <w:i w:val="false"/>
-          <w:iCs w:val="false"/>
-          <w:strike w:val="false"/>
-          <w:dstrike w:val="false"/>
-          <w:sz w:val="24"/>
-          <w:szCs w:val="24"/>
-          <w:lang w:val="de-AT"/>
-        </w:rPr>
-        <w:t>Ansteuerung → Schaltplan studieren</w:t>
-      </w:r>
-    </w:p>
-    <w:p>
-      <w:pPr>
-        <w:pStyle w:val="ListParagraph"/>
-        <w:numPr>
-          <w:ilvl w:val="0"/>
-          <w:numId w:val="3"/>
-        </w:numPr>
-        <w:rPr>
-          <w:sz w:val="24"/>
-          <w:szCs w:val="24"/>
-        </w:rPr>
-      </w:pPr>
-      <w:r>
-        <w:rPr>
-          <w:b w:val="false"/>
-          <w:bCs w:val="false"/>
-          <w:i w:val="false"/>
-          <w:iCs w:val="false"/>
-          <w:strike w:val="false"/>
-          <w:dstrike w:val="false"/>
-          <w:sz w:val="24"/>
-          <w:szCs w:val="24"/>
-          <w:lang w:val="de-AT"/>
-        </w:rPr>
-        <w:t>Strombegrenzung (Sense-Leitung)</w:t>
-      </w:r>
-    </w:p>
-    <w:p>
-      <w:pPr>
-        <w:pStyle w:val="ListParagraph"/>
-        <w:numPr>
-          <w:ilvl w:val="0"/>
-          <w:numId w:val="3"/>
-        </w:numPr>
-        <w:rPr>
-          <w:sz w:val="24"/>
-          <w:szCs w:val="24"/>
-        </w:rPr>
-      </w:pPr>
-      <w:r>
-        <w:rPr>
-          <w:b w:val="false"/>
-          <w:bCs w:val="false"/>
-          <w:i w:val="false"/>
-          <w:iCs w:val="false"/>
-          <w:strike w:val="false"/>
-          <w:dstrike w:val="false"/>
-          <w:sz w:val="24"/>
-          <w:szCs w:val="24"/>
-          <w:lang w:val="de-AT"/>
-        </w:rPr>
-        <w:t>Strommessung: Shunt Widerstand</w:t>
-      </w:r>
-    </w:p>
-    <w:p>
-      <w:pPr>
-        <w:pStyle w:val="ListParagraph"/>
-        <w:numPr>
-          <w:ilvl w:val="0"/>
-          <w:numId w:val="3"/>
-        </w:numPr>
-        <w:rPr>
-          <w:sz w:val="24"/>
-          <w:szCs w:val="24"/>
-        </w:rPr>
-      </w:pPr>
-      <w:r>
-        <w:rPr>
-          <w:b w:val="false"/>
-          <w:bCs w:val="false"/>
-          <w:i w:val="false"/>
-          <w:iCs w:val="false"/>
-          <w:strike w:val="false"/>
-          <w:dstrike w:val="false"/>
-          <w:sz w:val="24"/>
-          <w:szCs w:val="24"/>
-          <w:lang w:val="de-AT"/>
-        </w:rPr>
-        <w:t>Motoranlaufstrom-Begrenzung (Soft-Starter)</w:t>
-      </w:r>
-    </w:p>
-    <w:p>
-      <w:pPr>
-        <w:pStyle w:val="ListParagraph"/>
-        <w:ind w:left="720" w:hanging="0"/>
-        <w:rPr>
-          <w:b/>
-          <w:b/>
-          <w:sz w:val="24"/>
-          <w:szCs w:val="24"/>
-          <w:lang w:val="en-US"/>
-        </w:rPr>
-      </w:pPr>
-      <w:r>
-        <w:rPr>
-          <w:b/>
-          <w:sz w:val="24"/>
-          <w:szCs w:val="24"/>
-          <w:lang w:val="en-US"/>
-        </w:rPr>
-      </w:r>
-    </w:p>
-    <w:p>
-      <w:pPr>
-        <w:pStyle w:val="Normal"/>
-        <w:rPr>
-          <w:sz w:val="24"/>
-          <w:lang w:val="en-US"/>
-        </w:rPr>
-      </w:pPr>
-      <w:r>
-        <w:rPr>
-          <w:b/>
-          <w:bCs/>
-          <w:sz w:val="24"/>
-          <w:szCs w:val="24"/>
-          <w:lang w:val="de-AT"/>
-        </w:rPr>
-        <w:t>PCB:</w:t>
-      </w:r>
-    </w:p>
-    <w:p>
-      <w:pPr>
-        <w:pStyle w:val="ListParagraph"/>
-        <w:numPr>
-          <w:ilvl w:val="0"/>
-          <w:numId w:val="1"/>
-        </w:numPr>
-        <w:rPr>
-          <w:sz w:val="24"/>
-          <w:lang w:val="en-US"/>
-        </w:rPr>
-      </w:pPr>
-      <w:r>
-        <w:rPr>
-          <w:sz w:val="24"/>
-          <w:szCs w:val="24"/>
-          <w:lang w:val="de-AT"/>
-        </w:rPr>
-        <w:t>Pin assignment</w:t>
-      </w:r>
-    </w:p>
-    <w:p>
-      <w:pPr>
-        <w:pStyle w:val="ListParagraph"/>
-        <w:numPr>
-          <w:ilvl w:val="0"/>
-          <w:numId w:val="1"/>
-        </w:numPr>
-        <w:rPr/>
-      </w:pPr>
-      <w:r>
-        <w:rPr>
-          <w:sz w:val="24"/>
-          <w:szCs w:val="24"/>
-          <w:lang w:val="de-AT"/>
-        </w:rPr>
-        <w:t>Leiterbahnbreite</w:t>
-      </w:r>
-      <w:r>
-        <w:rPr>
-          <w:sz w:val="24"/>
-          <w:szCs w:val="24"/>
-          <w:lang w:val="en-US"/>
-        </w:rPr>
-        <w:t xml:space="preserve"> für max. 10A bei 45° </w:t>
-      </w:r>
-    </w:p>
-    <w:p>
-      <w:pPr>
-        <w:pStyle w:val="ListParagraph"/>
-        <w:numPr>
-          <w:ilvl w:val="0"/>
-          <w:numId w:val="1"/>
-        </w:numPr>
-        <w:rPr/>
-      </w:pPr>
-      <w:r>
-        <w:rPr>
-          <w:sz w:val="24"/>
-          <w:szCs w:val="24"/>
-          <w:lang w:val="de-AT"/>
-        </w:rPr>
-        <w:t xml:space="preserve">Stütz/Glättungskondensatoren </w:t>
-      </w:r>
-      <w:r>
-        <w:rPr>
-          <w:sz w:val="24"/>
-          <w:szCs w:val="24"/>
-          <w:lang w:val="en-US"/>
-        </w:rPr>
-        <w:t>(?)</w:t>
-      </w:r>
-    </w:p>
-    <w:p>
-      <w:pPr>
-        <w:pStyle w:val="ListParagraph"/>
-        <w:numPr>
-          <w:ilvl w:val="0"/>
-          <w:numId w:val="1"/>
-        </w:numPr>
-        <w:rPr/>
-      </w:pPr>
-      <w:r>
-        <w:rPr>
-          <w:sz w:val="24"/>
-          <w:szCs w:val="24"/>
-          <w:lang w:val="de-AT"/>
-        </w:rPr>
-        <w:t>Batterieüberwachung</w:t>
-      </w:r>
-      <w:r>
-        <w:rPr>
-          <w:sz w:val="24"/>
-          <w:szCs w:val="24"/>
-          <w:lang w:val="en-US"/>
-        </w:rPr>
-        <w:t>/Spannungsmessung</w:t>
-      </w:r>
-    </w:p>
-    <w:p>
-      <w:pPr>
-        <w:pStyle w:val="ListParagraph"/>
-        <w:numPr>
-          <w:ilvl w:val="0"/>
-          <w:numId w:val="1"/>
-        </w:numPr>
-        <w:rPr>
-          <w:lang w:val="de-AT"/>
-        </w:rPr>
-      </w:pPr>
-      <w:r>
-        <w:rPr>
-          <w:sz w:val="24"/>
-          <w:szCs w:val="24"/>
-          <w:lang w:val="de-AT"/>
-        </w:rPr>
-        <w:t>Schaltregler</w:t>
-      </w:r>
-    </w:p>
-    <w:p>
-      <w:pPr>
-        <w:pStyle w:val="ListParagraph"/>
-        <w:numPr>
-          <w:ilvl w:val="1"/>
-          <w:numId w:val="1"/>
-        </w:numPr>
-        <w:rPr/>
-      </w:pPr>
-      <w:r>
-        <w:rPr>
-          <w:sz w:val="24"/>
-          <w:szCs w:val="24"/>
-        </w:rPr>
-        <w:t>Boost-Converter 12 V -&gt; 36 V für jeweils einen Motoren → Output current 10A max.</w:t>
-      </w:r>
-    </w:p>
-    <w:p>
-      <w:pPr>
-        <w:pStyle w:val="ListParagraph"/>
-        <w:numPr>
-          <w:ilvl w:val="1"/>
-          <w:numId w:val="1"/>
-        </w:numPr>
-        <w:rPr/>
-      </w:pPr>
-      <w:r>
-        <w:rPr>
-          <w:sz w:val="24"/>
-          <w:szCs w:val="24"/>
-          <w:lang w:val="de-AT"/>
-        </w:rPr>
-        <w:t>Buck-Converter 12 V -&gt; 5 V für Teensy</w:t>
-      </w:r>
-    </w:p>
-    <w:p>
-      <w:pPr>
-        <w:pStyle w:val="ListParagraph"/>
-        <w:numPr>
-          <w:ilvl w:val="0"/>
-          <w:numId w:val="1"/>
-        </w:numPr>
-        <w:rPr>
-          <w:sz w:val="24"/>
-        </w:rPr>
-      </w:pPr>
-      <w:r>
-        <w:rPr>
-          <w:sz w:val="24"/>
-          <w:szCs w:val="24"/>
-          <w:lang w:val="de-AT"/>
-        </w:rPr>
-        <w:t>Spannungsteiler ADC Pins: Strom durch die Widerstände berechnen, Strom durch die Z-Diode (Transildioden) berechnen, Leistungsabfall an den Widerstände/Z-Diode) =&gt;  LTspice Model</w:t>
-      </w:r>
-    </w:p>
-    <w:p>
-      <w:pPr>
-        <w:pStyle w:val="ListParagraph"/>
-        <w:numPr>
-          <w:ilvl w:val="0"/>
-          <w:numId w:val="1"/>
-        </w:numPr>
-        <w:rPr>
-          <w:sz w:val="24"/>
-          <w:szCs w:val="24"/>
-        </w:rPr>
-      </w:pPr>
-      <w:r>
-        <w:rPr>
-          <w:sz w:val="24"/>
-          <w:szCs w:val="24"/>
-          <w:lang w:val="de-AT"/>
-        </w:rPr>
-        <w:t>Schnittstellen für Sensoren</w:t>
-      </w:r>
-    </w:p>
-    <w:p>
-      <w:pPr>
-        <w:pStyle w:val="ListParagraph"/>
-        <w:numPr>
-          <w:ilvl w:val="1"/>
-          <w:numId w:val="1"/>
-        </w:numPr>
-        <w:rPr/>
-      </w:pPr>
-      <w:r>
-        <w:rPr>
-          <w:sz w:val="24"/>
-          <w:szCs w:val="24"/>
-          <w:lang w:val="de-AT"/>
-        </w:rPr>
-        <w:t>UART</w:t>
-      </w:r>
-    </w:p>
-    <w:p>
-      <w:pPr>
-        <w:pStyle w:val="ListParagraph"/>
-        <w:numPr>
-          <w:ilvl w:val="1"/>
-          <w:numId w:val="1"/>
-        </w:numPr>
-        <w:rPr>
-          <w:sz w:val="24"/>
-          <w:szCs w:val="24"/>
-        </w:rPr>
-      </w:pPr>
-      <w:r>
-        <w:rPr>
-          <w:sz w:val="24"/>
-          <w:szCs w:val="24"/>
-          <w:lang w:val="de-AT"/>
-        </w:rPr>
-        <w:t>SPI</w:t>
-      </w:r>
-    </w:p>
-    <w:p>
-      <w:pPr>
-        <w:pStyle w:val="ListParagraph"/>
-        <w:numPr>
-          <w:ilvl w:val="1"/>
-          <w:numId w:val="1"/>
-        </w:numPr>
-        <w:rPr>
-          <w:sz w:val="24"/>
-          <w:szCs w:val="24"/>
-        </w:rPr>
-      </w:pPr>
-      <w:r>
-        <w:rPr>
-          <w:sz w:val="24"/>
-          <w:szCs w:val="24"/>
-          <w:lang w:val="de-AT"/>
-        </w:rPr>
-        <w:t>I2C</w:t>
-      </w:r>
-    </w:p>
-    <w:p>
-      <w:pPr>
-        <w:sectPr>
-          <w:type w:val="nextPage"/>
-          <w:pgSz w:w="11906" w:h="16838"/>
-          <w:pgMar w:left="1417" w:right="1417" w:header="0" w:top="1417" w:footer="0" w:bottom="1134" w:gutter="0"/>
-          <w:pgNumType w:fmt="decimal"/>
-          <w:formProt w:val="false"/>
-          <w:textDirection w:val="lrTb"/>
-          <w:docGrid w:type="default" w:linePitch="360" w:charSpace="4294965247"/>
-        </w:sectPr>
-        <w:pStyle w:val="ListParagraph"/>
-        <w:numPr>
-          <w:ilvl w:val="0"/>
-          <w:numId w:val="1"/>
-        </w:numPr>
-        <w:rPr/>
-      </w:pPr>
-      <w:r>
-        <w:rPr>
-          <w:sz w:val="24"/>
-          <w:szCs w:val="24"/>
-          <w:lang w:val="de-AT"/>
-        </w:rPr>
-        <w:t>Strom durch Fault-LED und LED Vorwiderstand =&gt; LTspice Model</w:t>
-      </w:r>
-    </w:p>
-    <w:p>
-      <w:pPr>
-        <w:pStyle w:val="Normal"/>
-        <w:rPr>
-          <w:sz w:val="24"/>
-          <w:szCs w:val="24"/>
-        </w:rPr>
-      </w:pPr>
-      <w:r>
-        <w:rPr>
-          <w:b/>
-          <w:i w:val="false"/>
-          <w:iCs w:val="false"/>
-          <w:strike w:val="false"/>
-          <w:dstrike w:val="false"/>
-          <w:sz w:val="24"/>
-          <w:szCs w:val="24"/>
-          <w:lang w:val="de-AT"/>
-        </w:rPr>
-        <w:t>Roboter API:</w:t>
-      </w:r>
-    </w:p>
-    <w:p>
-      <w:pPr>
-        <w:pStyle w:val="ListParagraph"/>
-        <w:numPr>
-          <w:ilvl w:val="0"/>
-          <w:numId w:val="3"/>
-        </w:numPr>
-        <w:rPr>
-          <w:sz w:val="24"/>
-          <w:szCs w:val="24"/>
-        </w:rPr>
-      </w:pPr>
-      <w:r>
-        <w:rPr>
-          <w:i w:val="false"/>
-          <w:iCs w:val="false"/>
-          <w:strike w:val="false"/>
-          <w:dstrike w:val="false"/>
-          <w:sz w:val="24"/>
-          <w:szCs w:val="24"/>
-          <w:lang w:val="de-AT"/>
-        </w:rPr>
-        <w:t>Geschwindigkeit und Drehrichtung einstellbar</w:t>
-      </w:r>
-    </w:p>
-    <w:p>
-      <w:pPr>
-        <w:pStyle w:val="ListParagraph"/>
-        <w:numPr>
-          <w:ilvl w:val="0"/>
-          <w:numId w:val="3"/>
-        </w:numPr>
-        <w:rPr>
-          <w:sz w:val="24"/>
-          <w:szCs w:val="24"/>
-        </w:rPr>
-      </w:pPr>
-      <w:r>
-        <w:rPr>
-          <w:b w:val="false"/>
-          <w:bCs w:val="false"/>
-          <w:i w:val="false"/>
-          <w:iCs w:val="false"/>
-          <w:strike w:val="false"/>
-          <w:dstrike w:val="false"/>
-          <w:sz w:val="24"/>
-          <w:szCs w:val="24"/>
-          <w:lang w:val="de-AT"/>
-        </w:rPr>
-        <w:t>Gestik</w:t>
-      </w:r>
-    </w:p>
-    <w:p>
-      <w:pPr>
-        <w:pStyle w:val="ListParagraph"/>
-        <w:numPr>
-          <w:ilvl w:val="0"/>
-          <w:numId w:val="0"/>
-        </w:numPr>
-        <w:ind w:left="720" w:hanging="0"/>
-        <w:rPr>
-          <w:b w:val="false"/>
-          <w:b w:val="false"/>
-          <w:bCs w:val="false"/>
-          <w:i w:val="false"/>
-          <w:i w:val="false"/>
-          <w:iCs w:val="false"/>
-          <w:strike w:val="false"/>
-          <w:dstrike w:val="false"/>
-          <w:lang w:val="de-AT"/>
-        </w:rPr>
-      </w:pPr>
-      <w:r>
-        <w:rPr>
-          <w:b w:val="false"/>
-          <w:bCs w:val="false"/>
-          <w:i w:val="false"/>
-          <w:iCs w:val="false"/>
-          <w:strike w:val="false"/>
-          <w:dstrike w:val="false"/>
           <w:lang w:val="de-AT"/>
         </w:rPr>
       </w:r>
@@ -862,6 +843,7 @@
       </w:pPr>
       <w:r>
         <w:rPr>
+          <w:strike/>
           <w:sz w:val="24"/>
           <w:szCs w:val="24"/>
         </w:rPr>
@@ -869,6 +851,7 @@
       </w:r>
       <w:r>
         <w:rPr>
+          <w:strike/>
           <w:sz w:val="24"/>
           <w:szCs w:val="24"/>
           <w:lang w:val="en-US"/>
@@ -877,6 +860,7 @@
       </w:r>
       <w:r>
         <w:rPr>
+          <w:strike/>
           <w:sz w:val="24"/>
           <w:szCs w:val="24"/>
         </w:rPr>
@@ -1292,10 +1276,13 @@
           <w:ilvl w:val="0"/>
           <w:numId w:val="4"/>
         </w:numPr>
-        <w:rPr/>
-      </w:pPr>
-      <w:r>
-        <w:rPr>
+        <w:rPr>
+          <w:strike/>
+        </w:rPr>
+      </w:pPr>
+      <w:r>
+        <w:rPr>
+          <w:strike/>
           <w:sz w:val="24"/>
           <w:szCs w:val="24"/>
           <w:lang w:val="de-AT"/>
@@ -1310,10 +1297,13 @@
           <w:ilvl w:val="1"/>
           <w:numId w:val="4"/>
         </w:numPr>
-        <w:rPr/>
-      </w:pPr>
-      <w:r>
-        <w:rPr>
+        <w:rPr>
+          <w:strike/>
+        </w:rPr>
+      </w:pPr>
+      <w:r>
+        <w:rPr>
+          <w:strike/>
           <w:sz w:val="24"/>
           <w:szCs w:val="24"/>
           <w:lang w:val="en-US"/>
@@ -1330,10 +1320,13 @@
         </w:numPr>
         <w:spacing w:before="0" w:after="200"/>
         <w:contextualSpacing/>
-        <w:rPr/>
-      </w:pPr>
-      <w:r>
-        <w:rPr>
+        <w:rPr>
+          <w:strike/>
+        </w:rPr>
+      </w:pPr>
+      <w:r>
+        <w:rPr>
+          <w:strike/>
           <w:sz w:val="24"/>
           <w:szCs w:val="24"/>
           <w:lang w:val="de-AT"/>
@@ -3442,6 +3435,266 @@
   </w:style>
   <w:style w:type="character" w:styleId="ListLabel171">
     <w:name w:val="ListLabel 171"/>
+    <w:qFormat/>
+    <w:rPr>
+      <w:rFonts w:cs="Symbol"/>
+    </w:rPr>
+  </w:style>
+  <w:style w:type="character" w:styleId="ListLabel172">
+    <w:name w:val="ListLabel 172"/>
+    <w:qFormat/>
+    <w:rPr>
+      <w:rFonts w:cs="Symbol"/>
+      <w:sz w:val="24"/>
+    </w:rPr>
+  </w:style>
+  <w:style w:type="character" w:styleId="ListLabel173">
+    <w:name w:val="ListLabel 173"/>
+    <w:qFormat/>
+    <w:rPr>
+      <w:rFonts w:cs="Courier New"/>
+      <w:sz w:val="24"/>
+    </w:rPr>
+  </w:style>
+  <w:style w:type="character" w:styleId="ListLabel174">
+    <w:name w:val="ListLabel 174"/>
+    <w:qFormat/>
+    <w:rPr>
+      <w:rFonts w:cs="Wingdings"/>
+    </w:rPr>
+  </w:style>
+  <w:style w:type="character" w:styleId="ListLabel175">
+    <w:name w:val="ListLabel 175"/>
+    <w:qFormat/>
+    <w:rPr>
+      <w:rFonts w:cs="Symbol"/>
+    </w:rPr>
+  </w:style>
+  <w:style w:type="character" w:styleId="ListLabel176">
+    <w:name w:val="ListLabel 176"/>
+    <w:qFormat/>
+    <w:rPr>
+      <w:rFonts w:cs="Courier New"/>
+    </w:rPr>
+  </w:style>
+  <w:style w:type="character" w:styleId="ListLabel177">
+    <w:name w:val="ListLabel 177"/>
+    <w:qFormat/>
+    <w:rPr>
+      <w:rFonts w:cs="Wingdings"/>
+    </w:rPr>
+  </w:style>
+  <w:style w:type="character" w:styleId="ListLabel178">
+    <w:name w:val="ListLabel 178"/>
+    <w:qFormat/>
+    <w:rPr>
+      <w:rFonts w:cs="Symbol"/>
+    </w:rPr>
+  </w:style>
+  <w:style w:type="character" w:styleId="ListLabel179">
+    <w:name w:val="ListLabel 179"/>
+    <w:qFormat/>
+    <w:rPr>
+      <w:rFonts w:cs="Courier New"/>
+    </w:rPr>
+  </w:style>
+  <w:style w:type="character" w:styleId="ListLabel180">
+    <w:name w:val="ListLabel 180"/>
+    <w:qFormat/>
+    <w:rPr>
+      <w:rFonts w:cs="Wingdings"/>
+    </w:rPr>
+  </w:style>
+  <w:style w:type="character" w:styleId="ListLabel181">
+    <w:name w:val="ListLabel 181"/>
+    <w:qFormat/>
+    <w:rPr>
+      <w:rFonts w:cs="Symbol"/>
+      <w:b w:val="false"/>
+      <w:sz w:val="24"/>
+    </w:rPr>
+  </w:style>
+  <w:style w:type="character" w:styleId="ListLabel182">
+    <w:name w:val="ListLabel 182"/>
+    <w:qFormat/>
+    <w:rPr>
+      <w:rFonts w:cs="Courier New"/>
+      <w:sz w:val="24"/>
+    </w:rPr>
+  </w:style>
+  <w:style w:type="character" w:styleId="ListLabel183">
+    <w:name w:val="ListLabel 183"/>
+    <w:qFormat/>
+    <w:rPr>
+      <w:rFonts w:cs="Wingdings"/>
+    </w:rPr>
+  </w:style>
+  <w:style w:type="character" w:styleId="ListLabel184">
+    <w:name w:val="ListLabel 184"/>
+    <w:qFormat/>
+    <w:rPr>
+      <w:rFonts w:cs="Symbol"/>
+    </w:rPr>
+  </w:style>
+  <w:style w:type="character" w:styleId="ListLabel185">
+    <w:name w:val="ListLabel 185"/>
+    <w:qFormat/>
+    <w:rPr>
+      <w:rFonts w:cs="Courier New"/>
+    </w:rPr>
+  </w:style>
+  <w:style w:type="character" w:styleId="ListLabel186">
+    <w:name w:val="ListLabel 186"/>
+    <w:qFormat/>
+    <w:rPr>
+      <w:rFonts w:cs="Wingdings"/>
+    </w:rPr>
+  </w:style>
+  <w:style w:type="character" w:styleId="ListLabel187">
+    <w:name w:val="ListLabel 187"/>
+    <w:qFormat/>
+    <w:rPr>
+      <w:rFonts w:cs="Symbol"/>
+    </w:rPr>
+  </w:style>
+  <w:style w:type="character" w:styleId="ListLabel188">
+    <w:name w:val="ListLabel 188"/>
+    <w:qFormat/>
+    <w:rPr>
+      <w:rFonts w:cs="Courier New"/>
+    </w:rPr>
+  </w:style>
+  <w:style w:type="character" w:styleId="ListLabel189">
+    <w:name w:val="ListLabel 189"/>
+    <w:qFormat/>
+    <w:rPr>
+      <w:rFonts w:cs="Wingdings"/>
+    </w:rPr>
+  </w:style>
+  <w:style w:type="character" w:styleId="ListLabel190">
+    <w:name w:val="ListLabel 190"/>
+    <w:qFormat/>
+    <w:rPr>
+      <w:rFonts w:cs="OpenSymbol"/>
+      <w:sz w:val="24"/>
+    </w:rPr>
+  </w:style>
+  <w:style w:type="character" w:styleId="ListLabel191">
+    <w:name w:val="ListLabel 191"/>
+    <w:qFormat/>
+    <w:rPr>
+      <w:rFonts w:cs="OpenSymbol"/>
+    </w:rPr>
+  </w:style>
+  <w:style w:type="character" w:styleId="ListLabel192">
+    <w:name w:val="ListLabel 192"/>
+    <w:qFormat/>
+    <w:rPr>
+      <w:rFonts w:cs="OpenSymbol"/>
+    </w:rPr>
+  </w:style>
+  <w:style w:type="character" w:styleId="ListLabel193">
+    <w:name w:val="ListLabel 193"/>
+    <w:qFormat/>
+    <w:rPr>
+      <w:rFonts w:cs="OpenSymbol"/>
+    </w:rPr>
+  </w:style>
+  <w:style w:type="character" w:styleId="ListLabel194">
+    <w:name w:val="ListLabel 194"/>
+    <w:qFormat/>
+    <w:rPr>
+      <w:rFonts w:cs="OpenSymbol"/>
+    </w:rPr>
+  </w:style>
+  <w:style w:type="character" w:styleId="ListLabel195">
+    <w:name w:val="ListLabel 195"/>
+    <w:qFormat/>
+    <w:rPr>
+      <w:rFonts w:cs="OpenSymbol"/>
+    </w:rPr>
+  </w:style>
+  <w:style w:type="character" w:styleId="ListLabel196">
+    <w:name w:val="ListLabel 196"/>
+    <w:qFormat/>
+    <w:rPr>
+      <w:rFonts w:cs="OpenSymbol"/>
+    </w:rPr>
+  </w:style>
+  <w:style w:type="character" w:styleId="ListLabel197">
+    <w:name w:val="ListLabel 197"/>
+    <w:qFormat/>
+    <w:rPr>
+      <w:rFonts w:cs="OpenSymbol"/>
+    </w:rPr>
+  </w:style>
+  <w:style w:type="character" w:styleId="ListLabel198">
+    <w:name w:val="ListLabel 198"/>
+    <w:qFormat/>
+    <w:rPr>
+      <w:rFonts w:cs="OpenSymbol"/>
+    </w:rPr>
+  </w:style>
+  <w:style w:type="character" w:styleId="ListLabel199">
+    <w:name w:val="ListLabel 199"/>
+    <w:qFormat/>
+    <w:rPr>
+      <w:rFonts w:cs="Symbol"/>
+      <w:sz w:val="24"/>
+    </w:rPr>
+  </w:style>
+  <w:style w:type="character" w:styleId="ListLabel200">
+    <w:name w:val="ListLabel 200"/>
+    <w:qFormat/>
+    <w:rPr>
+      <w:rFonts w:cs="Symbol"/>
+      <w:sz w:val="24"/>
+    </w:rPr>
+  </w:style>
+  <w:style w:type="character" w:styleId="ListLabel201">
+    <w:name w:val="ListLabel 201"/>
+    <w:qFormat/>
+    <w:rPr>
+      <w:rFonts w:cs="Symbol"/>
+    </w:rPr>
+  </w:style>
+  <w:style w:type="character" w:styleId="ListLabel202">
+    <w:name w:val="ListLabel 202"/>
+    <w:qFormat/>
+    <w:rPr>
+      <w:rFonts w:cs="Symbol"/>
+    </w:rPr>
+  </w:style>
+  <w:style w:type="character" w:styleId="ListLabel203">
+    <w:name w:val="ListLabel 203"/>
+    <w:qFormat/>
+    <w:rPr>
+      <w:rFonts w:cs="Symbol"/>
+    </w:rPr>
+  </w:style>
+  <w:style w:type="character" w:styleId="ListLabel204">
+    <w:name w:val="ListLabel 204"/>
+    <w:qFormat/>
+    <w:rPr>
+      <w:rFonts w:cs="Symbol"/>
+    </w:rPr>
+  </w:style>
+  <w:style w:type="character" w:styleId="ListLabel205">
+    <w:name w:val="ListLabel 205"/>
+    <w:qFormat/>
+    <w:rPr>
+      <w:rFonts w:cs="Symbol"/>
+    </w:rPr>
+  </w:style>
+  <w:style w:type="character" w:styleId="ListLabel206">
+    <w:name w:val="ListLabel 206"/>
+    <w:qFormat/>
+    <w:rPr>
+      <w:rFonts w:cs="Symbol"/>
+    </w:rPr>
+  </w:style>
+  <w:style w:type="character" w:styleId="ListLabel207">
+    <w:name w:val="ListLabel 207"/>
     <w:qFormat/>
     <w:rPr>
       <w:rFonts w:cs="Symbol"/>

</xml_diff>